<commit_message>
Docs: Se modifica los archivos Mockups.bmpr y CU003.docx,CU006.docx
</commit_message>
<xml_diff>
--- a/Proyecto/2-Diseño/2-Diagrmas UML/2-Diagrama de casos_uso/1-Formatos de caso de uso/CU003.docx
+++ b/Proyecto/2-Diseño/2-Diagrmas UML/2-Diagrama de casos_uso/1-Formatos de caso de uso/CU003.docx
@@ -1210,6 +1210,7 @@
         </w:tc>
       </w:tr>
     </w:tbl>
+    <w:bookmarkEnd w:id="0"/>
     <w:p>
       <w:pPr>
         <w:spacing w:after="160" w:line="259" w:lineRule="auto"/>
@@ -1217,9 +1218,6 @@
           <w:rFonts w:ascii="Arial" w:hAnsi="Arial" w:cs="Arial"/>
         </w:rPr>
       </w:pPr>
-      <w:bookmarkStart w:id="1" w:name="_GoBack"/>
-      <w:bookmarkEnd w:id="0"/>
-      <w:bookmarkEnd w:id="1"/>
       <w:r>
         <w:rPr>
           <w:rFonts w:ascii="Arial" w:hAnsi="Arial" w:cs="Arial"/>
@@ -1253,6 +1251,120 @@
         </w:rPr>
         <w:lastRenderedPageBreak/>
         <w:t>Interfaz gráfica que corresponde</w:t>
+      </w:r>
+    </w:p>
+    <w:p>
+      <w:r>
+        <w:rPr>
+          <w:noProof/>
+        </w:rPr>
+        <w:drawing>
+          <wp:inline distT="0" distB="0" distL="0" distR="0">
+            <wp:extent cx="6657975" cy="4276725"/>
+            <wp:effectExtent l="0" t="0" r="9525" b="9525"/>
+            <wp:docPr id="2" name="Imagen 2" descr="C:\Users\otogu\AppData\Local\Temp\flaB49C.tmp\Snapshot.png"/>
+            <wp:cNvGraphicFramePr>
+              <a:graphicFrameLocks xmlns:a="http://schemas.openxmlformats.org/drawingml/2006/main" noChangeAspect="1"/>
+            </wp:cNvGraphicFramePr>
+            <a:graphic xmlns:a="http://schemas.openxmlformats.org/drawingml/2006/main">
+              <a:graphicData uri="http://schemas.openxmlformats.org/drawingml/2006/picture">
+                <pic:pic xmlns:pic="http://schemas.openxmlformats.org/drawingml/2006/picture">
+                  <pic:nvPicPr>
+                    <pic:cNvPr id="0" name="Picture 2" descr="C:\Users\otogu\AppData\Local\Temp\flaB49C.tmp\Snapshot.png"/>
+                    <pic:cNvPicPr>
+                      <a:picLocks noChangeAspect="1" noChangeArrowheads="1"/>
+                    </pic:cNvPicPr>
+                  </pic:nvPicPr>
+                  <pic:blipFill>
+                    <a:blip r:embed="rId6">
+                      <a:extLst>
+                        <a:ext uri="{28A0092B-C50C-407E-A947-70E740481C1C}">
+                          <a14:useLocalDpi xmlns:a14="http://schemas.microsoft.com/office/drawing/2010/main" val="0"/>
+                        </a:ext>
+                      </a:extLst>
+                    </a:blip>
+                    <a:srcRect/>
+                    <a:stretch>
+                      <a:fillRect/>
+                    </a:stretch>
+                  </pic:blipFill>
+                  <pic:spPr bwMode="auto">
+                    <a:xfrm>
+                      <a:off x="0" y="0"/>
+                      <a:ext cx="6658293" cy="4276929"/>
+                    </a:xfrm>
+                    <a:prstGeom prst="rect">
+                      <a:avLst/>
+                    </a:prstGeom>
+                    <a:noFill/>
+                    <a:ln>
+                      <a:noFill/>
+                    </a:ln>
+                  </pic:spPr>
+                </pic:pic>
+              </a:graphicData>
+            </a:graphic>
+          </wp:inline>
+        </w:drawing>
+      </w:r>
+    </w:p>
+    <w:p>
+      <w:bookmarkStart w:id="1" w:name="_GoBack"/>
+      <w:bookmarkEnd w:id="1"/>
+    </w:p>
+    <w:p>
+      <w:r>
+        <w:rPr>
+          <w:noProof/>
+        </w:rPr>
+        <w:drawing>
+          <wp:inline distT="0" distB="0" distL="0" distR="0">
+            <wp:extent cx="6657975" cy="4229100"/>
+            <wp:effectExtent l="0" t="0" r="9525" b="0"/>
+            <wp:docPr id="3" name="Imagen 3" descr="C:\Users\otogu\AppData\Local\Temp\fla6A9B.tmp\Snapshot.png"/>
+            <wp:cNvGraphicFramePr>
+              <a:graphicFrameLocks xmlns:a="http://schemas.openxmlformats.org/drawingml/2006/main" noChangeAspect="1"/>
+            </wp:cNvGraphicFramePr>
+            <a:graphic xmlns:a="http://schemas.openxmlformats.org/drawingml/2006/main">
+              <a:graphicData uri="http://schemas.openxmlformats.org/drawingml/2006/picture">
+                <pic:pic xmlns:pic="http://schemas.openxmlformats.org/drawingml/2006/picture">
+                  <pic:nvPicPr>
+                    <pic:cNvPr id="0" name="Picture 3" descr="C:\Users\otogu\AppData\Local\Temp\fla6A9B.tmp\Snapshot.png"/>
+                    <pic:cNvPicPr>
+                      <a:picLocks noChangeAspect="1" noChangeArrowheads="1"/>
+                    </pic:cNvPicPr>
+                  </pic:nvPicPr>
+                  <pic:blipFill>
+                    <a:blip r:embed="rId7">
+                      <a:extLst>
+                        <a:ext uri="{28A0092B-C50C-407E-A947-70E740481C1C}">
+                          <a14:useLocalDpi xmlns:a14="http://schemas.microsoft.com/office/drawing/2010/main" val="0"/>
+                        </a:ext>
+                      </a:extLst>
+                    </a:blip>
+                    <a:srcRect/>
+                    <a:stretch>
+                      <a:fillRect/>
+                    </a:stretch>
+                  </pic:blipFill>
+                  <pic:spPr bwMode="auto">
+                    <a:xfrm>
+                      <a:off x="0" y="0"/>
+                      <a:ext cx="6659282" cy="4229930"/>
+                    </a:xfrm>
+                    <a:prstGeom prst="rect">
+                      <a:avLst/>
+                    </a:prstGeom>
+                    <a:noFill/>
+                    <a:ln>
+                      <a:noFill/>
+                    </a:ln>
+                  </pic:spPr>
+                </pic:pic>
+              </a:graphicData>
+            </a:graphic>
+          </wp:inline>
+        </w:drawing>
       </w:r>
     </w:p>
     <w:sectPr>
@@ -3766,6 +3878,34 @@
       </w:numPr>
     </w:pPr>
   </w:style>
+  <w:style w:type="paragraph" w:styleId="Textodeglobo">
+    <w:name w:val="Balloon Text"/>
+    <w:basedOn w:val="Normal"/>
+    <w:link w:val="TextodegloboCar"/>
+    <w:uiPriority w:val="99"/>
+    <w:semiHidden/>
+    <w:unhideWhenUsed/>
+    <w:rsid w:val="00AB0F5D"/>
+    <w:rPr>
+      <w:rFonts w:ascii="Segoe UI" w:hAnsi="Segoe UI" w:cs="Segoe UI"/>
+      <w:sz w:val="18"/>
+      <w:szCs w:val="18"/>
+    </w:rPr>
+  </w:style>
+  <w:style w:type="character" w:customStyle="1" w:styleId="TextodegloboCar">
+    <w:name w:val="Texto de globo Car"/>
+    <w:basedOn w:val="Fuentedeprrafopredeter"/>
+    <w:link w:val="Textodeglobo"/>
+    <w:uiPriority w:val="99"/>
+    <w:semiHidden/>
+    <w:rsid w:val="00AB0F5D"/>
+    <w:rPr>
+      <w:rFonts w:ascii="Segoe UI" w:eastAsia="Times New Roman" w:hAnsi="Segoe UI" w:cs="Segoe UI"/>
+      <w:sz w:val="18"/>
+      <w:szCs w:val="18"/>
+      <w:lang w:val="es-CO" w:eastAsia="es-ES"/>
+    </w:rPr>
+  </w:style>
 </w:styles>
 </file>
 
@@ -4035,7 +4175,7 @@
 </file>
 
 <file path=customXml/itemProps1.xml><?xml version="1.0" encoding="utf-8"?>
-<ds:datastoreItem xmlns:ds="http://schemas.openxmlformats.org/officeDocument/2006/customXml" ds:itemID="{6D9A6DB2-17B8-40ED-B8E0-29E2708DFEBC}">
+<ds:datastoreItem xmlns:ds="http://schemas.openxmlformats.org/officeDocument/2006/customXml" ds:itemID="{2B919FEA-D528-4106-A495-F8DC4EBC3376}">
   <ds:schemaRefs>
     <ds:schemaRef ds:uri="http://schemas.openxmlformats.org/officeDocument/2006/bibliography"/>
   </ds:schemaRefs>

</xml_diff>